<commit_message>
Removed DXSDK support for xinput samples
</commit_message>
<xml_diff>
--- a/XInput/Readme.docx
+++ b/XInput/Readme.docx
@@ -1,14 +1,16 @@
 
 <file path=word/document.xml><?xml version="1.0" encoding="utf-8"?>
-<w:document xmlns:wpc="http://schemas.microsoft.com/office/word/2010/wordprocessingCanvas" xmlns:cx="http://schemas.microsoft.com/office/drawing/2014/chartex" xmlns:cx1="http://schemas.microsoft.com/office/drawing/2015/9/8/chartex" xmlns:cx2="http://schemas.microsoft.com/office/drawing/2015/10/21/chartex" xmlns:cx3="http://schemas.microsoft.com/office/drawing/2016/5/9/chartex" xmlns:cx4="http://schemas.microsoft.com/office/drawing/2016/5/10/chartex" xmlns:cx5="http://schemas.microsoft.com/office/drawing/2016/5/11/chartex" xmlns:cx6="http://schemas.microsoft.com/office/drawing/2016/5/12/chartex" xmlns:cx7="http://schemas.microsoft.com/office/drawing/2016/5/13/chartex" xmlns:cx8="http://schemas.microsoft.com/office/drawing/2016/5/14/chartex" xmlns:mc="http://schemas.openxmlformats.org/markup-compatibility/2006" xmlns:aink="http://schemas.microsoft.com/office/drawing/2016/ink" xmlns:am3d="http://schemas.microsoft.com/office/drawing/2017/model3d" xmlns:o="urn:schemas-microsoft-com:office:office" xmlns:r="http://schemas.openxmlformats.org/officeDocument/2006/relationships" xmlns:m="http://schemas.openxmlformats.org/officeDocument/2006/math" xmlns:v="urn:schemas-microsoft-com:vml" xmlns:wp14="http://schemas.microsoft.com/office/word/2010/wordprocessingDrawing" xmlns:wp="http://schemas.openxmlformats.org/drawingml/2006/wordprocessingDrawing" xmlns:w10="urn:schemas-microsoft-com:office:word" xmlns:w="http://schemas.openxmlformats.org/wordprocessingml/2006/main" xmlns:w14="http://schemas.microsoft.com/office/word/2010/wordml" xmlns:w15="http://schemas.microsoft.com/office/word/2012/wordml" xmlns:w16cid="http://schemas.microsoft.com/office/word/2016/wordml/cid" xmlns:w16se="http://schemas.microsoft.com/office/word/2015/wordml/symex" xmlns:wpg="http://schemas.microsoft.com/office/word/2010/wordprocessingGroup" xmlns:wpi="http://schemas.microsoft.com/office/word/2010/wordprocessingInk" xmlns:wne="http://schemas.microsoft.com/office/word/2006/wordml" xmlns:wps="http://schemas.microsoft.com/office/word/2010/wordprocessingShape" mc:Ignorable="w14 w15 w16se w16cid wp14">
+<w:document xmlns:wpc="http://schemas.microsoft.com/office/word/2010/wordprocessingCanvas" xmlns:cx="http://schemas.microsoft.com/office/drawing/2014/chartex" xmlns:cx1="http://schemas.microsoft.com/office/drawing/2015/9/8/chartex" xmlns:cx2="http://schemas.microsoft.com/office/drawing/2015/10/21/chartex" xmlns:cx3="http://schemas.microsoft.com/office/drawing/2016/5/9/chartex" xmlns:cx4="http://schemas.microsoft.com/office/drawing/2016/5/10/chartex" xmlns:cx5="http://schemas.microsoft.com/office/drawing/2016/5/11/chartex" xmlns:cx6="http://schemas.microsoft.com/office/drawing/2016/5/12/chartex" xmlns:cx7="http://schemas.microsoft.com/office/drawing/2016/5/13/chartex" xmlns:cx8="http://schemas.microsoft.com/office/drawing/2016/5/14/chartex" xmlns:mc="http://schemas.openxmlformats.org/markup-compatibility/2006" xmlns:aink="http://schemas.microsoft.com/office/drawing/2016/ink" xmlns:am3d="http://schemas.microsoft.com/office/drawing/2017/model3d" xmlns:o="urn:schemas-microsoft-com:office:office" xmlns:r="http://schemas.openxmlformats.org/officeDocument/2006/relationships" xmlns:m="http://schemas.openxmlformats.org/officeDocument/2006/math" xmlns:v="urn:schemas-microsoft-com:vml" xmlns:wp14="http://schemas.microsoft.com/office/word/2010/wordprocessingDrawing" xmlns:wp="http://schemas.openxmlformats.org/drawingml/2006/wordprocessingDrawing" xmlns:w10="urn:schemas-microsoft-com:office:word" xmlns:w="http://schemas.openxmlformats.org/wordprocessingml/2006/main" xmlns:w14="http://schemas.microsoft.com/office/word/2010/wordml" xmlns:w15="http://schemas.microsoft.com/office/word/2012/wordml" xmlns:w16cex="http://schemas.microsoft.com/office/word/2018/wordml/cex" xmlns:w16cid="http://schemas.microsoft.com/office/word/2016/wordml/cid" xmlns:w16="http://schemas.microsoft.com/office/word/2018/wordml" xmlns:w16se="http://schemas.microsoft.com/office/word/2015/wordml/symex" xmlns:wpg="http://schemas.microsoft.com/office/word/2010/wordprocessingGroup" xmlns:wpi="http://schemas.microsoft.com/office/word/2010/wordprocessingInk" xmlns:wne="http://schemas.microsoft.com/office/word/2006/wordml" xmlns:wps="http://schemas.microsoft.com/office/word/2010/wordprocessingShape" mc:Ignorable="w14 w15 w16se w16cid w16 w16cex wp14">
   <w:body>
     <w:p>
       <w:pPr>
         <w:pStyle w:val="Title"/>
       </w:pPr>
+      <w:proofErr w:type="spellStart"/>
       <w:r>
         <w:t>XInput</w:t>
       </w:r>
+      <w:proofErr w:type="spellEnd"/>
       <w:r>
         <w:t xml:space="preserve"> Samples</w:t>
       </w:r>
@@ -28,7 +30,15 @@
     </w:p>
     <w:p>
       <w:r>
-        <w:t>This is a collection of the DirectX SDK's original XInput samples updated to use Visual Studio 2012 and the Windows SDK 8.0 without any dependencies on legacy DirectX SDK content. These samples are Win32 desktop applications for Windows 8, Windows 7, and Windows Vista.</w:t>
+        <w:t xml:space="preserve">This is a collection of the DirectX SDK's original </w:t>
+      </w:r>
+      <w:proofErr w:type="spellStart"/>
+      <w:r>
+        <w:t>XInput</w:t>
+      </w:r>
+      <w:proofErr w:type="spellEnd"/>
+      <w:r>
+        <w:t xml:space="preserve"> samples updated to use Visual Studio 2012 and the Windows SDK 8.0 without any dependencies on legacy DirectX SDK content. These samples are Win32 desktop applications for Windows 8, Windows 7, and Windows Vista.</w:t>
       </w:r>
     </w:p>
     <w:p>
@@ -57,9 +67,11 @@
       <w:pPr>
         <w:pStyle w:val="Heading2"/>
       </w:pPr>
+      <w:proofErr w:type="spellStart"/>
       <w:r>
         <w:t>SimpleController</w:t>
       </w:r>
+      <w:proofErr w:type="spellEnd"/>
     </w:p>
     <w:p>
       <w:pPr>
@@ -127,16 +139,42 @@
     </w:p>
     <w:p>
       <w:r>
-        <w:t>This sample demonstrates XInput's most basic API, XInputGetState. This API is available in all versions of XInput.</w:t>
+        <w:t xml:space="preserve">This sample demonstrates </w:t>
+      </w:r>
+      <w:proofErr w:type="spellStart"/>
+      <w:r>
+        <w:t>XInput's</w:t>
+      </w:r>
+      <w:proofErr w:type="spellEnd"/>
+      <w:r>
+        <w:t xml:space="preserve"> most basic API, </w:t>
+      </w:r>
+      <w:proofErr w:type="spellStart"/>
+      <w:r>
+        <w:t>XInputGetState</w:t>
+      </w:r>
+      <w:proofErr w:type="spellEnd"/>
+      <w:r>
+        <w:t xml:space="preserve">. This API is available in all versions of </w:t>
+      </w:r>
+      <w:proofErr w:type="spellStart"/>
+      <w:r>
+        <w:t>XInput</w:t>
+      </w:r>
+      <w:proofErr w:type="spellEnd"/>
+      <w:r>
+        <w:t>.</w:t>
       </w:r>
     </w:p>
     <w:p>
       <w:pPr>
         <w:pStyle w:val="Heading2"/>
       </w:pPr>
+      <w:proofErr w:type="spellStart"/>
       <w:r>
         <w:t>RumbleController</w:t>
       </w:r>
+      <w:proofErr w:type="spellEnd"/>
     </w:p>
     <w:p>
       <w:pPr>
@@ -204,7 +242,31 @@
     </w:p>
     <w:p>
       <w:r>
-        <w:t>This sample demonstrates XInput's force-feedback rumble API, XInputSetState. This API is available in all versions of XInput.</w:t>
+        <w:t xml:space="preserve">This sample demonstrates </w:t>
+      </w:r>
+      <w:proofErr w:type="spellStart"/>
+      <w:r>
+        <w:t>XInput's</w:t>
+      </w:r>
+      <w:proofErr w:type="spellEnd"/>
+      <w:r>
+        <w:t xml:space="preserve"> force-feedback rumble API, </w:t>
+      </w:r>
+      <w:proofErr w:type="spellStart"/>
+      <w:r>
+        <w:t>XInputSetState</w:t>
+      </w:r>
+      <w:proofErr w:type="spellEnd"/>
+      <w:r>
+        <w:t xml:space="preserve">. This API is available in all versions of </w:t>
+      </w:r>
+      <w:proofErr w:type="spellStart"/>
+      <w:r>
+        <w:t>XInput</w:t>
+      </w:r>
+      <w:proofErr w:type="spellEnd"/>
+      <w:r>
+        <w:t>.</w:t>
       </w:r>
     </w:p>
     <w:p>
@@ -217,7 +279,43 @@
     </w:p>
     <w:p>
       <w:r>
-        <w:t>A build using the standard vcxproj files with VS 2012 or VS 2013 will make Win32 desktop applications that are compatible with Windows 8.x using XInput 1.4, as well as configurations that are compatible with Windows Vista, Windows 7, and Windows 8.x using XInput 9.1.0. There alternative project files included that will support Windows Vista and Windows 7 using XInput 1.3.</w:t>
+        <w:t xml:space="preserve">A build using the standard </w:t>
+      </w:r>
+      <w:proofErr w:type="spellStart"/>
+      <w:r>
+        <w:t>vcxproj</w:t>
+      </w:r>
+      <w:proofErr w:type="spellEnd"/>
+      <w:r>
+        <w:t xml:space="preserve"> files make Win32 desktop applications that are compatible with Windows 8.x</w:t>
+      </w:r>
+      <w:r>
+        <w:t>/Windows 10</w:t>
+      </w:r>
+      <w:r>
+        <w:t xml:space="preserve"> using </w:t>
+      </w:r>
+      <w:proofErr w:type="spellStart"/>
+      <w:r>
+        <w:t>XInput</w:t>
+      </w:r>
+      <w:proofErr w:type="spellEnd"/>
+      <w:r>
+        <w:t xml:space="preserve"> 1.4, as well as configurations that are compatible with Windows 7</w:t>
+      </w:r>
+      <w:r>
+        <w:t xml:space="preserve"> or later</w:t>
+      </w:r>
+      <w:r>
+        <w:t xml:space="preserve"> using </w:t>
+      </w:r>
+      <w:proofErr w:type="spellStart"/>
+      <w:r>
+        <w:t>XInput</w:t>
+      </w:r>
+      <w:proofErr w:type="spellEnd"/>
+      <w:r>
+        <w:t xml:space="preserve"> 9.1.0. </w:t>
       </w:r>
     </w:p>
     <w:p>
@@ -225,38 +323,73 @@
         <w:pStyle w:val="Heading1"/>
       </w:pPr>
       <w:r>
-        <w:t>Building for Windows Vista / Windows 7</w:t>
+        <w:t>Notes</w:t>
       </w:r>
     </w:p>
     <w:p>
       <w:r>
-        <w:t>XInput 1.3 supports Windows Vista, Windows 7, and Windows 8.x but requires the legacy DirectX SDK. These samples can build with VS 2012 or VS 2013 using the legacy DirectX SDK for down-level support. The *_DXSDK.vcxproj files are set up to include the needed references to DXSDK_DIR paths, and include setting the _WIN32_WINNT value to 0x0600 for down-level support.</w:t>
+        <w:t xml:space="preserve">The </w:t>
+      </w:r>
+      <w:proofErr w:type="spellStart"/>
+      <w:r>
+        <w:t>XInputGame</w:t>
+      </w:r>
+      <w:proofErr w:type="spellEnd"/>
+      <w:r>
+        <w:t xml:space="preserve"> sample can be found in the </w:t>
+      </w:r>
+      <w:hyperlink r:id="rId9" w:history="1">
+        <w:proofErr w:type="spellStart"/>
+        <w:r>
+          <w:rPr>
+            <w:rStyle w:val="Hyperlink"/>
+          </w:rPr>
+          <w:t>directx</w:t>
+        </w:r>
+        <w:proofErr w:type="spellEnd"/>
+        <w:r>
+          <w:rPr>
+            <w:rStyle w:val="Hyperlink"/>
+          </w:rPr>
+          <w:t>-</w:t>
+        </w:r>
+        <w:proofErr w:type="spellStart"/>
+        <w:r>
+          <w:rPr>
+            <w:rStyle w:val="Hyperlink"/>
+          </w:rPr>
+          <w:t>sdk</w:t>
+        </w:r>
+        <w:proofErr w:type="spellEnd"/>
+        <w:r>
+          <w:rPr>
+            <w:rStyle w:val="Hyperlink"/>
+          </w:rPr>
+          <w:t>-legacy-samples</w:t>
+        </w:r>
+      </w:hyperlink>
+      <w:r>
+        <w:t xml:space="preserve"> repository.</w:t>
       </w:r>
     </w:p>
     <w:p>
-      <w:r>
-        <w:lastRenderedPageBreak/>
-        <w:t>Due to header-name collision, various #include statements will need to be updated to reflect the install path of the legacy DirectX SDK on your system.</w:t>
+      <w:pPr>
+        <w:pStyle w:val="Heading1"/>
+        <w:rPr>
+          <w:sz w:val="27"/>
+          <w:szCs w:val="27"/>
+        </w:rPr>
+      </w:pPr>
+      <w:r>
+        <w:rPr>
+          <w:sz w:val="27"/>
+          <w:szCs w:val="27"/>
+        </w:rPr>
+        <w:t>More Information</w:t>
       </w:r>
     </w:p>
     <w:p>
       <w:pPr>
-        <w:pStyle w:val="Heading1"/>
-        <w:rPr>
-          <w:sz w:val="27"/>
-          <w:szCs w:val="27"/>
-        </w:rPr>
-      </w:pPr>
-      <w:r>
-        <w:rPr>
-          <w:sz w:val="27"/>
-          <w:szCs w:val="27"/>
-        </w:rPr>
-        <w:t>More Information</w:t>
-      </w:r>
-    </w:p>
-    <w:p>
-      <w:pPr>
         <w:rPr>
           <w:rStyle w:val="Hyperlink"/>
         </w:rPr>
@@ -282,56 +415,23 @@
         </w:rPr>
         <w:fldChar w:fldCharType="separate"/>
       </w:r>
+      <w:proofErr w:type="spellStart"/>
       <w:r>
         <w:rPr>
           <w:rStyle w:val="Hyperlink"/>
           <w:sz w:val="19"/>
           <w:szCs w:val="19"/>
         </w:rPr>
-        <w:t>XInput and Windows 8</w:t>
-      </w:r>
-    </w:p>
-    <w:p>
-      <w:pPr>
-        <w:rPr>
-          <w:rStyle w:val="Hyperlink"/>
-        </w:rPr>
-      </w:pPr>
-      <w:r>
-        <w:rPr>
-          <w:sz w:val="19"/>
-          <w:szCs w:val="19"/>
-        </w:rPr>
-        <w:fldChar w:fldCharType="end"/>
-      </w:r>
-      <w:r>
-        <w:rPr>
-          <w:sz w:val="19"/>
-          <w:szCs w:val="19"/>
-        </w:rPr>
-        <w:fldChar w:fldCharType="begin"/>
-      </w:r>
-      <w:r>
-        <w:rPr>
-          <w:sz w:val="19"/>
-          <w:szCs w:val="19"/>
-        </w:rPr>
-        <w:instrText xml:space="preserve"> HYPERLINK "https://walbourn.github.io/xinput-and-xaudio2/" </w:instrText>
-      </w:r>
-      <w:r>
-        <w:rPr>
-          <w:sz w:val="19"/>
-          <w:szCs w:val="19"/>
-        </w:rPr>
-        <w:fldChar w:fldCharType="separate"/>
-      </w:r>
+        <w:t>XInput</w:t>
+      </w:r>
+      <w:proofErr w:type="spellEnd"/>
       <w:r>
         <w:rPr>
           <w:rStyle w:val="Hyperlink"/>
           <w:sz w:val="19"/>
           <w:szCs w:val="19"/>
         </w:rPr>
-        <w:t>XInput and XAudio2</w:t>
+        <w:t xml:space="preserve"> and Windows 8</w:t>
       </w:r>
     </w:p>
     <w:p>
@@ -345,12 +445,66 @@
           <w:sz w:val="19"/>
           <w:szCs w:val="19"/>
         </w:rPr>
+        <w:lastRenderedPageBreak/>
         <w:fldChar w:fldCharType="end"/>
       </w:r>
       <w:r>
+        <w:rPr>
+          <w:sz w:val="19"/>
+          <w:szCs w:val="19"/>
+        </w:rPr>
         <w:fldChar w:fldCharType="begin"/>
       </w:r>
       <w:r>
+        <w:rPr>
+          <w:sz w:val="19"/>
+          <w:szCs w:val="19"/>
+        </w:rPr>
+        <w:instrText xml:space="preserve"> HYPERLINK "https://walbourn.github.io/xinput-and-xaudio2/" </w:instrText>
+      </w:r>
+      <w:r>
+        <w:rPr>
+          <w:sz w:val="19"/>
+          <w:szCs w:val="19"/>
+        </w:rPr>
+        <w:fldChar w:fldCharType="separate"/>
+      </w:r>
+      <w:proofErr w:type="spellStart"/>
+      <w:r>
+        <w:rPr>
+          <w:rStyle w:val="Hyperlink"/>
+          <w:sz w:val="19"/>
+          <w:szCs w:val="19"/>
+        </w:rPr>
+        <w:t>XInput</w:t>
+      </w:r>
+      <w:proofErr w:type="spellEnd"/>
+      <w:r>
+        <w:rPr>
+          <w:rStyle w:val="Hyperlink"/>
+          <w:sz w:val="19"/>
+          <w:szCs w:val="19"/>
+        </w:rPr>
+        <w:t xml:space="preserve"> and XAudio2</w:t>
+      </w:r>
+    </w:p>
+    <w:p>
+      <w:pPr>
+        <w:rPr>
+          <w:rStyle w:val="Hyperlink"/>
+        </w:rPr>
+      </w:pPr>
+      <w:r>
+        <w:rPr>
+          <w:sz w:val="19"/>
+          <w:szCs w:val="19"/>
+        </w:rPr>
+        <w:fldChar w:fldCharType="end"/>
+      </w:r>
+      <w:r>
+        <w:fldChar w:fldCharType="begin"/>
+      </w:r>
+      <w:r>
         <w:instrText xml:space="preserve"> HYPERLINK "https://walbourn.github.io/directx-tool-kit-now-with-gamepads/" </w:instrText>
       </w:r>
       <w:r>
@@ -360,8 +514,16 @@
         <w:rPr>
           <w:rStyle w:val="Hyperlink"/>
         </w:rPr>
-        <w:t>DirectX Tool Kit: Now with GamePads</w:t>
-      </w:r>
+        <w:t xml:space="preserve">DirectX Tool Kit: Now with </w:t>
+      </w:r>
+      <w:proofErr w:type="spellStart"/>
+      <w:r>
+        <w:rPr>
+          <w:rStyle w:val="Hyperlink"/>
+        </w:rPr>
+        <w:t>GamePads</w:t>
+      </w:r>
+      <w:proofErr w:type="spellEnd"/>
     </w:p>
     <w:bookmarkStart w:id="0" w:name="_Hlk42010332"/>
     <w:p>
@@ -376,7 +538,7 @@
       <w:r>
         <w:fldChar w:fldCharType="end"/>
       </w:r>
-      <w:hyperlink r:id="rId9" w:history="1">
+      <w:hyperlink r:id="rId10" w:history="1">
         <w:r>
           <w:rPr>
             <w:rStyle w:val="Hyperlink"/>
@@ -396,8 +558,6 @@
         <w:t> </w:t>
       </w:r>
     </w:p>
-    <w:bookmarkStart w:id="1" w:name="_GoBack"/>
-    <w:bookmarkEnd w:id="1"/>
     <w:p>
       <w:pPr>
         <w:rPr>
@@ -448,12 +608,12 @@
       <w:bookmarkEnd w:id="0"/>
     </w:p>
     <w:sectPr>
-      <w:headerReference w:type="even" r:id="rId10"/>
-      <w:headerReference w:type="default" r:id="rId11"/>
-      <w:footerReference w:type="even" r:id="rId12"/>
-      <w:footerReference w:type="default" r:id="rId13"/>
-      <w:headerReference w:type="first" r:id="rId14"/>
-      <w:footerReference w:type="first" r:id="rId15"/>
+      <w:headerReference w:type="even" r:id="rId11"/>
+      <w:headerReference w:type="default" r:id="rId12"/>
+      <w:footerReference w:type="even" r:id="rId13"/>
+      <w:footerReference w:type="default" r:id="rId14"/>
+      <w:headerReference w:type="first" r:id="rId15"/>
+      <w:footerReference w:type="first" r:id="rId16"/>
       <w:pgSz w:w="12240" w:h="15840"/>
       <w:pgMar w:top="1440" w:right="1440" w:bottom="1440" w:left="1440" w:header="720" w:footer="720" w:gutter="0"/>
       <w:cols w:space="720"/>
@@ -464,7 +624,7 @@
 </file>
 
 <file path=word/endnotes.xml><?xml version="1.0" encoding="utf-8"?>
-<w:endnotes xmlns:wpc="http://schemas.microsoft.com/office/word/2010/wordprocessingCanvas" xmlns:cx="http://schemas.microsoft.com/office/drawing/2014/chartex" xmlns:cx1="http://schemas.microsoft.com/office/drawing/2015/9/8/chartex" xmlns:cx2="http://schemas.microsoft.com/office/drawing/2015/10/21/chartex" xmlns:cx3="http://schemas.microsoft.com/office/drawing/2016/5/9/chartex" xmlns:cx4="http://schemas.microsoft.com/office/drawing/2016/5/10/chartex" xmlns:cx5="http://schemas.microsoft.com/office/drawing/2016/5/11/chartex" xmlns:cx6="http://schemas.microsoft.com/office/drawing/2016/5/12/chartex" xmlns:cx7="http://schemas.microsoft.com/office/drawing/2016/5/13/chartex" xmlns:cx8="http://schemas.microsoft.com/office/drawing/2016/5/14/chartex" xmlns:mc="http://schemas.openxmlformats.org/markup-compatibility/2006" xmlns:aink="http://schemas.microsoft.com/office/drawing/2016/ink" xmlns:am3d="http://schemas.microsoft.com/office/drawing/2017/model3d" xmlns:o="urn:schemas-microsoft-com:office:office" xmlns:r="http://schemas.openxmlformats.org/officeDocument/2006/relationships" xmlns:m="http://schemas.openxmlformats.org/officeDocument/2006/math" xmlns:v="urn:schemas-microsoft-com:vml" xmlns:wp14="http://schemas.microsoft.com/office/word/2010/wordprocessingDrawing" xmlns:wp="http://schemas.openxmlformats.org/drawingml/2006/wordprocessingDrawing" xmlns:w10="urn:schemas-microsoft-com:office:word" xmlns:w="http://schemas.openxmlformats.org/wordprocessingml/2006/main" xmlns:w14="http://schemas.microsoft.com/office/word/2010/wordml" xmlns:w15="http://schemas.microsoft.com/office/word/2012/wordml" xmlns:w16cid="http://schemas.microsoft.com/office/word/2016/wordml/cid" xmlns:w16se="http://schemas.microsoft.com/office/word/2015/wordml/symex" xmlns:wpg="http://schemas.microsoft.com/office/word/2010/wordprocessingGroup" xmlns:wpi="http://schemas.microsoft.com/office/word/2010/wordprocessingInk" xmlns:wne="http://schemas.microsoft.com/office/word/2006/wordml" xmlns:wps="http://schemas.microsoft.com/office/word/2010/wordprocessingShape" mc:Ignorable="w14 w15 w16se w16cid wp14">
+<w:endnotes xmlns:wpc="http://schemas.microsoft.com/office/word/2010/wordprocessingCanvas" xmlns:cx="http://schemas.microsoft.com/office/drawing/2014/chartex" xmlns:cx1="http://schemas.microsoft.com/office/drawing/2015/9/8/chartex" xmlns:cx2="http://schemas.microsoft.com/office/drawing/2015/10/21/chartex" xmlns:cx3="http://schemas.microsoft.com/office/drawing/2016/5/9/chartex" xmlns:cx4="http://schemas.microsoft.com/office/drawing/2016/5/10/chartex" xmlns:cx5="http://schemas.microsoft.com/office/drawing/2016/5/11/chartex" xmlns:cx6="http://schemas.microsoft.com/office/drawing/2016/5/12/chartex" xmlns:cx7="http://schemas.microsoft.com/office/drawing/2016/5/13/chartex" xmlns:cx8="http://schemas.microsoft.com/office/drawing/2016/5/14/chartex" xmlns:mc="http://schemas.openxmlformats.org/markup-compatibility/2006" xmlns:aink="http://schemas.microsoft.com/office/drawing/2016/ink" xmlns:am3d="http://schemas.microsoft.com/office/drawing/2017/model3d" xmlns:o="urn:schemas-microsoft-com:office:office" xmlns:r="http://schemas.openxmlformats.org/officeDocument/2006/relationships" xmlns:m="http://schemas.openxmlformats.org/officeDocument/2006/math" xmlns:v="urn:schemas-microsoft-com:vml" xmlns:wp14="http://schemas.microsoft.com/office/word/2010/wordprocessingDrawing" xmlns:wp="http://schemas.openxmlformats.org/drawingml/2006/wordprocessingDrawing" xmlns:w10="urn:schemas-microsoft-com:office:word" xmlns:w="http://schemas.openxmlformats.org/wordprocessingml/2006/main" xmlns:w14="http://schemas.microsoft.com/office/word/2010/wordml" xmlns:w15="http://schemas.microsoft.com/office/word/2012/wordml" xmlns:w16cex="http://schemas.microsoft.com/office/word/2018/wordml/cex" xmlns:w16cid="http://schemas.microsoft.com/office/word/2016/wordml/cid" xmlns:w16="http://schemas.microsoft.com/office/word/2018/wordml" xmlns:w16se="http://schemas.microsoft.com/office/word/2015/wordml/symex" xmlns:wpg="http://schemas.microsoft.com/office/word/2010/wordprocessingGroup" xmlns:wpi="http://schemas.microsoft.com/office/word/2010/wordprocessingInk" xmlns:wne="http://schemas.microsoft.com/office/word/2006/wordml" xmlns:wps="http://schemas.microsoft.com/office/word/2010/wordprocessingShape" mc:Ignorable="w14 w15 w16se w16cid w16 w16cex wp14">
   <w:endnote w:type="separator" w:id="-1">
     <w:p>
       <w:pPr>
@@ -489,7 +649,7 @@
 </file>
 
 <file path=word/footer1.xml><?xml version="1.0" encoding="utf-8"?>
-<w:ftr xmlns:wpc="http://schemas.microsoft.com/office/word/2010/wordprocessingCanvas" xmlns:cx="http://schemas.microsoft.com/office/drawing/2014/chartex" xmlns:cx1="http://schemas.microsoft.com/office/drawing/2015/9/8/chartex" xmlns:cx2="http://schemas.microsoft.com/office/drawing/2015/10/21/chartex" xmlns:cx3="http://schemas.microsoft.com/office/drawing/2016/5/9/chartex" xmlns:cx4="http://schemas.microsoft.com/office/drawing/2016/5/10/chartex" xmlns:cx5="http://schemas.microsoft.com/office/drawing/2016/5/11/chartex" xmlns:cx6="http://schemas.microsoft.com/office/drawing/2016/5/12/chartex" xmlns:cx7="http://schemas.microsoft.com/office/drawing/2016/5/13/chartex" xmlns:cx8="http://schemas.microsoft.com/office/drawing/2016/5/14/chartex" xmlns:mc="http://schemas.openxmlformats.org/markup-compatibility/2006" xmlns:aink="http://schemas.microsoft.com/office/drawing/2016/ink" xmlns:am3d="http://schemas.microsoft.com/office/drawing/2017/model3d" xmlns:o="urn:schemas-microsoft-com:office:office" xmlns:r="http://schemas.openxmlformats.org/officeDocument/2006/relationships" xmlns:m="http://schemas.openxmlformats.org/officeDocument/2006/math" xmlns:v="urn:schemas-microsoft-com:vml" xmlns:wp14="http://schemas.microsoft.com/office/word/2010/wordprocessingDrawing" xmlns:wp="http://schemas.openxmlformats.org/drawingml/2006/wordprocessingDrawing" xmlns:w10="urn:schemas-microsoft-com:office:word" xmlns:w="http://schemas.openxmlformats.org/wordprocessingml/2006/main" xmlns:w14="http://schemas.microsoft.com/office/word/2010/wordml" xmlns:w15="http://schemas.microsoft.com/office/word/2012/wordml" xmlns:w16cid="http://schemas.microsoft.com/office/word/2016/wordml/cid" xmlns:w16se="http://schemas.microsoft.com/office/word/2015/wordml/symex" xmlns:wpg="http://schemas.microsoft.com/office/word/2010/wordprocessingGroup" xmlns:wpi="http://schemas.microsoft.com/office/word/2010/wordprocessingInk" xmlns:wne="http://schemas.microsoft.com/office/word/2006/wordml" xmlns:wps="http://schemas.microsoft.com/office/word/2010/wordprocessingShape" mc:Ignorable="w14 w15 w16se w16cid wp14">
+<w:ftr xmlns:wpc="http://schemas.microsoft.com/office/word/2010/wordprocessingCanvas" xmlns:cx="http://schemas.microsoft.com/office/drawing/2014/chartex" xmlns:cx1="http://schemas.microsoft.com/office/drawing/2015/9/8/chartex" xmlns:cx2="http://schemas.microsoft.com/office/drawing/2015/10/21/chartex" xmlns:cx3="http://schemas.microsoft.com/office/drawing/2016/5/9/chartex" xmlns:cx4="http://schemas.microsoft.com/office/drawing/2016/5/10/chartex" xmlns:cx5="http://schemas.microsoft.com/office/drawing/2016/5/11/chartex" xmlns:cx6="http://schemas.microsoft.com/office/drawing/2016/5/12/chartex" xmlns:cx7="http://schemas.microsoft.com/office/drawing/2016/5/13/chartex" xmlns:cx8="http://schemas.microsoft.com/office/drawing/2016/5/14/chartex" xmlns:mc="http://schemas.openxmlformats.org/markup-compatibility/2006" xmlns:aink="http://schemas.microsoft.com/office/drawing/2016/ink" xmlns:am3d="http://schemas.microsoft.com/office/drawing/2017/model3d" xmlns:o="urn:schemas-microsoft-com:office:office" xmlns:r="http://schemas.openxmlformats.org/officeDocument/2006/relationships" xmlns:m="http://schemas.openxmlformats.org/officeDocument/2006/math" xmlns:v="urn:schemas-microsoft-com:vml" xmlns:wp14="http://schemas.microsoft.com/office/word/2010/wordprocessingDrawing" xmlns:wp="http://schemas.openxmlformats.org/drawingml/2006/wordprocessingDrawing" xmlns:w10="urn:schemas-microsoft-com:office:word" xmlns:w="http://schemas.openxmlformats.org/wordprocessingml/2006/main" xmlns:w14="http://schemas.microsoft.com/office/word/2010/wordml" xmlns:w15="http://schemas.microsoft.com/office/word/2012/wordml" xmlns:w16cex="http://schemas.microsoft.com/office/word/2018/wordml/cex" xmlns:w16cid="http://schemas.microsoft.com/office/word/2016/wordml/cid" xmlns:w16="http://schemas.microsoft.com/office/word/2018/wordml" xmlns:w16se="http://schemas.microsoft.com/office/word/2015/wordml/symex" xmlns:wpg="http://schemas.microsoft.com/office/word/2010/wordprocessingGroup" xmlns:wpi="http://schemas.microsoft.com/office/word/2010/wordprocessingInk" xmlns:wne="http://schemas.microsoft.com/office/word/2006/wordml" xmlns:wps="http://schemas.microsoft.com/office/word/2010/wordprocessingShape" mc:Ignorable="w14 w15 w16se w16cid w16 w16cex wp14">
   <w:p>
     <w:pPr>
       <w:pStyle w:val="Footer"/>
@@ -499,7 +659,7 @@
 </file>
 
 <file path=word/footer2.xml><?xml version="1.0" encoding="utf-8"?>
-<w:ftr xmlns:wpc="http://schemas.microsoft.com/office/word/2010/wordprocessingCanvas" xmlns:cx="http://schemas.microsoft.com/office/drawing/2014/chartex" xmlns:cx1="http://schemas.microsoft.com/office/drawing/2015/9/8/chartex" xmlns:cx2="http://schemas.microsoft.com/office/drawing/2015/10/21/chartex" xmlns:cx3="http://schemas.microsoft.com/office/drawing/2016/5/9/chartex" xmlns:cx4="http://schemas.microsoft.com/office/drawing/2016/5/10/chartex" xmlns:cx5="http://schemas.microsoft.com/office/drawing/2016/5/11/chartex" xmlns:cx6="http://schemas.microsoft.com/office/drawing/2016/5/12/chartex" xmlns:cx7="http://schemas.microsoft.com/office/drawing/2016/5/13/chartex" xmlns:cx8="http://schemas.microsoft.com/office/drawing/2016/5/14/chartex" xmlns:mc="http://schemas.openxmlformats.org/markup-compatibility/2006" xmlns:aink="http://schemas.microsoft.com/office/drawing/2016/ink" xmlns:am3d="http://schemas.microsoft.com/office/drawing/2017/model3d" xmlns:o="urn:schemas-microsoft-com:office:office" xmlns:r="http://schemas.openxmlformats.org/officeDocument/2006/relationships" xmlns:m="http://schemas.openxmlformats.org/officeDocument/2006/math" xmlns:v="urn:schemas-microsoft-com:vml" xmlns:wp14="http://schemas.microsoft.com/office/word/2010/wordprocessingDrawing" xmlns:wp="http://schemas.openxmlformats.org/drawingml/2006/wordprocessingDrawing" xmlns:w10="urn:schemas-microsoft-com:office:word" xmlns:w="http://schemas.openxmlformats.org/wordprocessingml/2006/main" xmlns:w14="http://schemas.microsoft.com/office/word/2010/wordml" xmlns:w15="http://schemas.microsoft.com/office/word/2012/wordml" xmlns:w16cid="http://schemas.microsoft.com/office/word/2016/wordml/cid" xmlns:w16se="http://schemas.microsoft.com/office/word/2015/wordml/symex" xmlns:wpg="http://schemas.microsoft.com/office/word/2010/wordprocessingGroup" xmlns:wpi="http://schemas.microsoft.com/office/word/2010/wordprocessingInk" xmlns:wne="http://schemas.microsoft.com/office/word/2006/wordml" xmlns:wps="http://schemas.microsoft.com/office/word/2010/wordprocessingShape" mc:Ignorable="w14 w15 w16se w16cid wp14">
+<w:ftr xmlns:wpc="http://schemas.microsoft.com/office/word/2010/wordprocessingCanvas" xmlns:cx="http://schemas.microsoft.com/office/drawing/2014/chartex" xmlns:cx1="http://schemas.microsoft.com/office/drawing/2015/9/8/chartex" xmlns:cx2="http://schemas.microsoft.com/office/drawing/2015/10/21/chartex" xmlns:cx3="http://schemas.microsoft.com/office/drawing/2016/5/9/chartex" xmlns:cx4="http://schemas.microsoft.com/office/drawing/2016/5/10/chartex" xmlns:cx5="http://schemas.microsoft.com/office/drawing/2016/5/11/chartex" xmlns:cx6="http://schemas.microsoft.com/office/drawing/2016/5/12/chartex" xmlns:cx7="http://schemas.microsoft.com/office/drawing/2016/5/13/chartex" xmlns:cx8="http://schemas.microsoft.com/office/drawing/2016/5/14/chartex" xmlns:mc="http://schemas.openxmlformats.org/markup-compatibility/2006" xmlns:aink="http://schemas.microsoft.com/office/drawing/2016/ink" xmlns:am3d="http://schemas.microsoft.com/office/drawing/2017/model3d" xmlns:o="urn:schemas-microsoft-com:office:office" xmlns:r="http://schemas.openxmlformats.org/officeDocument/2006/relationships" xmlns:m="http://schemas.openxmlformats.org/officeDocument/2006/math" xmlns:v="urn:schemas-microsoft-com:vml" xmlns:wp14="http://schemas.microsoft.com/office/word/2010/wordprocessingDrawing" xmlns:wp="http://schemas.openxmlformats.org/drawingml/2006/wordprocessingDrawing" xmlns:w10="urn:schemas-microsoft-com:office:word" xmlns:w="http://schemas.openxmlformats.org/wordprocessingml/2006/main" xmlns:w14="http://schemas.microsoft.com/office/word/2010/wordml" xmlns:w15="http://schemas.microsoft.com/office/word/2012/wordml" xmlns:w16cex="http://schemas.microsoft.com/office/word/2018/wordml/cex" xmlns:w16cid="http://schemas.microsoft.com/office/word/2016/wordml/cid" xmlns:w16="http://schemas.microsoft.com/office/word/2018/wordml" xmlns:w16se="http://schemas.microsoft.com/office/word/2015/wordml/symex" xmlns:wpg="http://schemas.microsoft.com/office/word/2010/wordprocessingGroup" xmlns:wpi="http://schemas.microsoft.com/office/word/2010/wordprocessingInk" xmlns:wne="http://schemas.microsoft.com/office/word/2006/wordml" xmlns:wps="http://schemas.microsoft.com/office/word/2010/wordprocessingShape" mc:Ignorable="w14 w15 w16se w16cid w16 w16cex wp14">
   <w:p>
     <w:pPr>
       <w:pStyle w:val="Footer"/>
@@ -509,7 +669,7 @@
 </file>
 
 <file path=word/footer3.xml><?xml version="1.0" encoding="utf-8"?>
-<w:ftr xmlns:wpc="http://schemas.microsoft.com/office/word/2010/wordprocessingCanvas" xmlns:cx="http://schemas.microsoft.com/office/drawing/2014/chartex" xmlns:cx1="http://schemas.microsoft.com/office/drawing/2015/9/8/chartex" xmlns:cx2="http://schemas.microsoft.com/office/drawing/2015/10/21/chartex" xmlns:cx3="http://schemas.microsoft.com/office/drawing/2016/5/9/chartex" xmlns:cx4="http://schemas.microsoft.com/office/drawing/2016/5/10/chartex" xmlns:cx5="http://schemas.microsoft.com/office/drawing/2016/5/11/chartex" xmlns:cx6="http://schemas.microsoft.com/office/drawing/2016/5/12/chartex" xmlns:cx7="http://schemas.microsoft.com/office/drawing/2016/5/13/chartex" xmlns:cx8="http://schemas.microsoft.com/office/drawing/2016/5/14/chartex" xmlns:mc="http://schemas.openxmlformats.org/markup-compatibility/2006" xmlns:aink="http://schemas.microsoft.com/office/drawing/2016/ink" xmlns:am3d="http://schemas.microsoft.com/office/drawing/2017/model3d" xmlns:o="urn:schemas-microsoft-com:office:office" xmlns:r="http://schemas.openxmlformats.org/officeDocument/2006/relationships" xmlns:m="http://schemas.openxmlformats.org/officeDocument/2006/math" xmlns:v="urn:schemas-microsoft-com:vml" xmlns:wp14="http://schemas.microsoft.com/office/word/2010/wordprocessingDrawing" xmlns:wp="http://schemas.openxmlformats.org/drawingml/2006/wordprocessingDrawing" xmlns:w10="urn:schemas-microsoft-com:office:word" xmlns:w="http://schemas.openxmlformats.org/wordprocessingml/2006/main" xmlns:w14="http://schemas.microsoft.com/office/word/2010/wordml" xmlns:w15="http://schemas.microsoft.com/office/word/2012/wordml" xmlns:w16cid="http://schemas.microsoft.com/office/word/2016/wordml/cid" xmlns:w16se="http://schemas.microsoft.com/office/word/2015/wordml/symex" xmlns:wpg="http://schemas.microsoft.com/office/word/2010/wordprocessingGroup" xmlns:wpi="http://schemas.microsoft.com/office/word/2010/wordprocessingInk" xmlns:wne="http://schemas.microsoft.com/office/word/2006/wordml" xmlns:wps="http://schemas.microsoft.com/office/word/2010/wordprocessingShape" mc:Ignorable="w14 w15 w16se w16cid wp14">
+<w:ftr xmlns:wpc="http://schemas.microsoft.com/office/word/2010/wordprocessingCanvas" xmlns:cx="http://schemas.microsoft.com/office/drawing/2014/chartex" xmlns:cx1="http://schemas.microsoft.com/office/drawing/2015/9/8/chartex" xmlns:cx2="http://schemas.microsoft.com/office/drawing/2015/10/21/chartex" xmlns:cx3="http://schemas.microsoft.com/office/drawing/2016/5/9/chartex" xmlns:cx4="http://schemas.microsoft.com/office/drawing/2016/5/10/chartex" xmlns:cx5="http://schemas.microsoft.com/office/drawing/2016/5/11/chartex" xmlns:cx6="http://schemas.microsoft.com/office/drawing/2016/5/12/chartex" xmlns:cx7="http://schemas.microsoft.com/office/drawing/2016/5/13/chartex" xmlns:cx8="http://schemas.microsoft.com/office/drawing/2016/5/14/chartex" xmlns:mc="http://schemas.openxmlformats.org/markup-compatibility/2006" xmlns:aink="http://schemas.microsoft.com/office/drawing/2016/ink" xmlns:am3d="http://schemas.microsoft.com/office/drawing/2017/model3d" xmlns:o="urn:schemas-microsoft-com:office:office" xmlns:r="http://schemas.openxmlformats.org/officeDocument/2006/relationships" xmlns:m="http://schemas.openxmlformats.org/officeDocument/2006/math" xmlns:v="urn:schemas-microsoft-com:vml" xmlns:wp14="http://schemas.microsoft.com/office/word/2010/wordprocessingDrawing" xmlns:wp="http://schemas.openxmlformats.org/drawingml/2006/wordprocessingDrawing" xmlns:w10="urn:schemas-microsoft-com:office:word" xmlns:w="http://schemas.openxmlformats.org/wordprocessingml/2006/main" xmlns:w14="http://schemas.microsoft.com/office/word/2010/wordml" xmlns:w15="http://schemas.microsoft.com/office/word/2012/wordml" xmlns:w16cex="http://schemas.microsoft.com/office/word/2018/wordml/cex" xmlns:w16cid="http://schemas.microsoft.com/office/word/2016/wordml/cid" xmlns:w16="http://schemas.microsoft.com/office/word/2018/wordml" xmlns:w16se="http://schemas.microsoft.com/office/word/2015/wordml/symex" xmlns:wpg="http://schemas.microsoft.com/office/word/2010/wordprocessingGroup" xmlns:wpi="http://schemas.microsoft.com/office/word/2010/wordprocessingInk" xmlns:wne="http://schemas.microsoft.com/office/word/2006/wordml" xmlns:wps="http://schemas.microsoft.com/office/word/2010/wordprocessingShape" mc:Ignorable="w14 w15 w16se w16cid w16 w16cex wp14">
   <w:p>
     <w:pPr>
       <w:pStyle w:val="Footer"/>
@@ -519,7 +679,7 @@
 </file>
 
 <file path=word/footnotes.xml><?xml version="1.0" encoding="utf-8"?>
-<w:footnotes xmlns:wpc="http://schemas.microsoft.com/office/word/2010/wordprocessingCanvas" xmlns:cx="http://schemas.microsoft.com/office/drawing/2014/chartex" xmlns:cx1="http://schemas.microsoft.com/office/drawing/2015/9/8/chartex" xmlns:cx2="http://schemas.microsoft.com/office/drawing/2015/10/21/chartex" xmlns:cx3="http://schemas.microsoft.com/office/drawing/2016/5/9/chartex" xmlns:cx4="http://schemas.microsoft.com/office/drawing/2016/5/10/chartex" xmlns:cx5="http://schemas.microsoft.com/office/drawing/2016/5/11/chartex" xmlns:cx6="http://schemas.microsoft.com/office/drawing/2016/5/12/chartex" xmlns:cx7="http://schemas.microsoft.com/office/drawing/2016/5/13/chartex" xmlns:cx8="http://schemas.microsoft.com/office/drawing/2016/5/14/chartex" xmlns:mc="http://schemas.openxmlformats.org/markup-compatibility/2006" xmlns:aink="http://schemas.microsoft.com/office/drawing/2016/ink" xmlns:am3d="http://schemas.microsoft.com/office/drawing/2017/model3d" xmlns:o="urn:schemas-microsoft-com:office:office" xmlns:r="http://schemas.openxmlformats.org/officeDocument/2006/relationships" xmlns:m="http://schemas.openxmlformats.org/officeDocument/2006/math" xmlns:v="urn:schemas-microsoft-com:vml" xmlns:wp14="http://schemas.microsoft.com/office/word/2010/wordprocessingDrawing" xmlns:wp="http://schemas.openxmlformats.org/drawingml/2006/wordprocessingDrawing" xmlns:w10="urn:schemas-microsoft-com:office:word" xmlns:w="http://schemas.openxmlformats.org/wordprocessingml/2006/main" xmlns:w14="http://schemas.microsoft.com/office/word/2010/wordml" xmlns:w15="http://schemas.microsoft.com/office/word/2012/wordml" xmlns:w16cid="http://schemas.microsoft.com/office/word/2016/wordml/cid" xmlns:w16se="http://schemas.microsoft.com/office/word/2015/wordml/symex" xmlns:wpg="http://schemas.microsoft.com/office/word/2010/wordprocessingGroup" xmlns:wpi="http://schemas.microsoft.com/office/word/2010/wordprocessingInk" xmlns:wne="http://schemas.microsoft.com/office/word/2006/wordml" xmlns:wps="http://schemas.microsoft.com/office/word/2010/wordprocessingShape" mc:Ignorable="w14 w15 w16se w16cid wp14">
+<w:footnotes xmlns:wpc="http://schemas.microsoft.com/office/word/2010/wordprocessingCanvas" xmlns:cx="http://schemas.microsoft.com/office/drawing/2014/chartex" xmlns:cx1="http://schemas.microsoft.com/office/drawing/2015/9/8/chartex" xmlns:cx2="http://schemas.microsoft.com/office/drawing/2015/10/21/chartex" xmlns:cx3="http://schemas.microsoft.com/office/drawing/2016/5/9/chartex" xmlns:cx4="http://schemas.microsoft.com/office/drawing/2016/5/10/chartex" xmlns:cx5="http://schemas.microsoft.com/office/drawing/2016/5/11/chartex" xmlns:cx6="http://schemas.microsoft.com/office/drawing/2016/5/12/chartex" xmlns:cx7="http://schemas.microsoft.com/office/drawing/2016/5/13/chartex" xmlns:cx8="http://schemas.microsoft.com/office/drawing/2016/5/14/chartex" xmlns:mc="http://schemas.openxmlformats.org/markup-compatibility/2006" xmlns:aink="http://schemas.microsoft.com/office/drawing/2016/ink" xmlns:am3d="http://schemas.microsoft.com/office/drawing/2017/model3d" xmlns:o="urn:schemas-microsoft-com:office:office" xmlns:r="http://schemas.openxmlformats.org/officeDocument/2006/relationships" xmlns:m="http://schemas.openxmlformats.org/officeDocument/2006/math" xmlns:v="urn:schemas-microsoft-com:vml" xmlns:wp14="http://schemas.microsoft.com/office/word/2010/wordprocessingDrawing" xmlns:wp="http://schemas.openxmlformats.org/drawingml/2006/wordprocessingDrawing" xmlns:w10="urn:schemas-microsoft-com:office:word" xmlns:w="http://schemas.openxmlformats.org/wordprocessingml/2006/main" xmlns:w14="http://schemas.microsoft.com/office/word/2010/wordml" xmlns:w15="http://schemas.microsoft.com/office/word/2012/wordml" xmlns:w16cex="http://schemas.microsoft.com/office/word/2018/wordml/cex" xmlns:w16cid="http://schemas.microsoft.com/office/word/2016/wordml/cid" xmlns:w16="http://schemas.microsoft.com/office/word/2018/wordml" xmlns:w16se="http://schemas.microsoft.com/office/word/2015/wordml/symex" xmlns:wpg="http://schemas.microsoft.com/office/word/2010/wordprocessingGroup" xmlns:wpi="http://schemas.microsoft.com/office/word/2010/wordprocessingInk" xmlns:wne="http://schemas.microsoft.com/office/word/2006/wordml" xmlns:wps="http://schemas.microsoft.com/office/word/2010/wordprocessingShape" mc:Ignorable="w14 w15 w16se w16cid w16 w16cex wp14">
   <w:footnote w:type="separator" w:id="-1">
     <w:p>
       <w:pPr>
@@ -544,7 +704,7 @@
 </file>
 
 <file path=word/header1.xml><?xml version="1.0" encoding="utf-8"?>
-<w:hdr xmlns:wpc="http://schemas.microsoft.com/office/word/2010/wordprocessingCanvas" xmlns:cx="http://schemas.microsoft.com/office/drawing/2014/chartex" xmlns:cx1="http://schemas.microsoft.com/office/drawing/2015/9/8/chartex" xmlns:cx2="http://schemas.microsoft.com/office/drawing/2015/10/21/chartex" xmlns:cx3="http://schemas.microsoft.com/office/drawing/2016/5/9/chartex" xmlns:cx4="http://schemas.microsoft.com/office/drawing/2016/5/10/chartex" xmlns:cx5="http://schemas.microsoft.com/office/drawing/2016/5/11/chartex" xmlns:cx6="http://schemas.microsoft.com/office/drawing/2016/5/12/chartex" xmlns:cx7="http://schemas.microsoft.com/office/drawing/2016/5/13/chartex" xmlns:cx8="http://schemas.microsoft.com/office/drawing/2016/5/14/chartex" xmlns:mc="http://schemas.openxmlformats.org/markup-compatibility/2006" xmlns:aink="http://schemas.microsoft.com/office/drawing/2016/ink" xmlns:am3d="http://schemas.microsoft.com/office/drawing/2017/model3d" xmlns:o="urn:schemas-microsoft-com:office:office" xmlns:r="http://schemas.openxmlformats.org/officeDocument/2006/relationships" xmlns:m="http://schemas.openxmlformats.org/officeDocument/2006/math" xmlns:v="urn:schemas-microsoft-com:vml" xmlns:wp14="http://schemas.microsoft.com/office/word/2010/wordprocessingDrawing" xmlns:wp="http://schemas.openxmlformats.org/drawingml/2006/wordprocessingDrawing" xmlns:w10="urn:schemas-microsoft-com:office:word" xmlns:w="http://schemas.openxmlformats.org/wordprocessingml/2006/main" xmlns:w14="http://schemas.microsoft.com/office/word/2010/wordml" xmlns:w15="http://schemas.microsoft.com/office/word/2012/wordml" xmlns:w16cid="http://schemas.microsoft.com/office/word/2016/wordml/cid" xmlns:w16se="http://schemas.microsoft.com/office/word/2015/wordml/symex" xmlns:wpg="http://schemas.microsoft.com/office/word/2010/wordprocessingGroup" xmlns:wpi="http://schemas.microsoft.com/office/word/2010/wordprocessingInk" xmlns:wne="http://schemas.microsoft.com/office/word/2006/wordml" xmlns:wps="http://schemas.microsoft.com/office/word/2010/wordprocessingShape" mc:Ignorable="w14 w15 w16se w16cid wp14">
+<w:hdr xmlns:wpc="http://schemas.microsoft.com/office/word/2010/wordprocessingCanvas" xmlns:cx="http://schemas.microsoft.com/office/drawing/2014/chartex" xmlns:cx1="http://schemas.microsoft.com/office/drawing/2015/9/8/chartex" xmlns:cx2="http://schemas.microsoft.com/office/drawing/2015/10/21/chartex" xmlns:cx3="http://schemas.microsoft.com/office/drawing/2016/5/9/chartex" xmlns:cx4="http://schemas.microsoft.com/office/drawing/2016/5/10/chartex" xmlns:cx5="http://schemas.microsoft.com/office/drawing/2016/5/11/chartex" xmlns:cx6="http://schemas.microsoft.com/office/drawing/2016/5/12/chartex" xmlns:cx7="http://schemas.microsoft.com/office/drawing/2016/5/13/chartex" xmlns:cx8="http://schemas.microsoft.com/office/drawing/2016/5/14/chartex" xmlns:mc="http://schemas.openxmlformats.org/markup-compatibility/2006" xmlns:aink="http://schemas.microsoft.com/office/drawing/2016/ink" xmlns:am3d="http://schemas.microsoft.com/office/drawing/2017/model3d" xmlns:o="urn:schemas-microsoft-com:office:office" xmlns:r="http://schemas.openxmlformats.org/officeDocument/2006/relationships" xmlns:m="http://schemas.openxmlformats.org/officeDocument/2006/math" xmlns:v="urn:schemas-microsoft-com:vml" xmlns:wp14="http://schemas.microsoft.com/office/word/2010/wordprocessingDrawing" xmlns:wp="http://schemas.openxmlformats.org/drawingml/2006/wordprocessingDrawing" xmlns:w10="urn:schemas-microsoft-com:office:word" xmlns:w="http://schemas.openxmlformats.org/wordprocessingml/2006/main" xmlns:w14="http://schemas.microsoft.com/office/word/2010/wordml" xmlns:w15="http://schemas.microsoft.com/office/word/2012/wordml" xmlns:w16cex="http://schemas.microsoft.com/office/word/2018/wordml/cex" xmlns:w16cid="http://schemas.microsoft.com/office/word/2016/wordml/cid" xmlns:w16="http://schemas.microsoft.com/office/word/2018/wordml" xmlns:w16se="http://schemas.microsoft.com/office/word/2015/wordml/symex" xmlns:wpg="http://schemas.microsoft.com/office/word/2010/wordprocessingGroup" xmlns:wpi="http://schemas.microsoft.com/office/word/2010/wordprocessingInk" xmlns:wne="http://schemas.microsoft.com/office/word/2006/wordml" xmlns:wps="http://schemas.microsoft.com/office/word/2010/wordprocessingShape" mc:Ignorable="w14 w15 w16se w16cid w16 w16cex wp14">
   <w:p>
     <w:pPr>
       <w:pStyle w:val="Header"/>
@@ -554,7 +714,7 @@
 </file>
 
 <file path=word/header2.xml><?xml version="1.0" encoding="utf-8"?>
-<w:hdr xmlns:wpc="http://schemas.microsoft.com/office/word/2010/wordprocessingCanvas" xmlns:cx="http://schemas.microsoft.com/office/drawing/2014/chartex" xmlns:cx1="http://schemas.microsoft.com/office/drawing/2015/9/8/chartex" xmlns:cx2="http://schemas.microsoft.com/office/drawing/2015/10/21/chartex" xmlns:cx3="http://schemas.microsoft.com/office/drawing/2016/5/9/chartex" xmlns:cx4="http://schemas.microsoft.com/office/drawing/2016/5/10/chartex" xmlns:cx5="http://schemas.microsoft.com/office/drawing/2016/5/11/chartex" xmlns:cx6="http://schemas.microsoft.com/office/drawing/2016/5/12/chartex" xmlns:cx7="http://schemas.microsoft.com/office/drawing/2016/5/13/chartex" xmlns:cx8="http://schemas.microsoft.com/office/drawing/2016/5/14/chartex" xmlns:mc="http://schemas.openxmlformats.org/markup-compatibility/2006" xmlns:aink="http://schemas.microsoft.com/office/drawing/2016/ink" xmlns:am3d="http://schemas.microsoft.com/office/drawing/2017/model3d" xmlns:o="urn:schemas-microsoft-com:office:office" xmlns:r="http://schemas.openxmlformats.org/officeDocument/2006/relationships" xmlns:m="http://schemas.openxmlformats.org/officeDocument/2006/math" xmlns:v="urn:schemas-microsoft-com:vml" xmlns:wp14="http://schemas.microsoft.com/office/word/2010/wordprocessingDrawing" xmlns:wp="http://schemas.openxmlformats.org/drawingml/2006/wordprocessingDrawing" xmlns:w10="urn:schemas-microsoft-com:office:word" xmlns:w="http://schemas.openxmlformats.org/wordprocessingml/2006/main" xmlns:w14="http://schemas.microsoft.com/office/word/2010/wordml" xmlns:w15="http://schemas.microsoft.com/office/word/2012/wordml" xmlns:w16cid="http://schemas.microsoft.com/office/word/2016/wordml/cid" xmlns:w16se="http://schemas.microsoft.com/office/word/2015/wordml/symex" xmlns:wpg="http://schemas.microsoft.com/office/word/2010/wordprocessingGroup" xmlns:wpi="http://schemas.microsoft.com/office/word/2010/wordprocessingInk" xmlns:wne="http://schemas.microsoft.com/office/word/2006/wordml" xmlns:wps="http://schemas.microsoft.com/office/word/2010/wordprocessingShape" mc:Ignorable="w14 w15 w16se w16cid wp14">
+<w:hdr xmlns:wpc="http://schemas.microsoft.com/office/word/2010/wordprocessingCanvas" xmlns:cx="http://schemas.microsoft.com/office/drawing/2014/chartex" xmlns:cx1="http://schemas.microsoft.com/office/drawing/2015/9/8/chartex" xmlns:cx2="http://schemas.microsoft.com/office/drawing/2015/10/21/chartex" xmlns:cx3="http://schemas.microsoft.com/office/drawing/2016/5/9/chartex" xmlns:cx4="http://schemas.microsoft.com/office/drawing/2016/5/10/chartex" xmlns:cx5="http://schemas.microsoft.com/office/drawing/2016/5/11/chartex" xmlns:cx6="http://schemas.microsoft.com/office/drawing/2016/5/12/chartex" xmlns:cx7="http://schemas.microsoft.com/office/drawing/2016/5/13/chartex" xmlns:cx8="http://schemas.microsoft.com/office/drawing/2016/5/14/chartex" xmlns:mc="http://schemas.openxmlformats.org/markup-compatibility/2006" xmlns:aink="http://schemas.microsoft.com/office/drawing/2016/ink" xmlns:am3d="http://schemas.microsoft.com/office/drawing/2017/model3d" xmlns:o="urn:schemas-microsoft-com:office:office" xmlns:r="http://schemas.openxmlformats.org/officeDocument/2006/relationships" xmlns:m="http://schemas.openxmlformats.org/officeDocument/2006/math" xmlns:v="urn:schemas-microsoft-com:vml" xmlns:wp14="http://schemas.microsoft.com/office/word/2010/wordprocessingDrawing" xmlns:wp="http://schemas.openxmlformats.org/drawingml/2006/wordprocessingDrawing" xmlns:w10="urn:schemas-microsoft-com:office:word" xmlns:w="http://schemas.openxmlformats.org/wordprocessingml/2006/main" xmlns:w14="http://schemas.microsoft.com/office/word/2010/wordml" xmlns:w15="http://schemas.microsoft.com/office/word/2012/wordml" xmlns:w16cex="http://schemas.microsoft.com/office/word/2018/wordml/cex" xmlns:w16cid="http://schemas.microsoft.com/office/word/2016/wordml/cid" xmlns:w16="http://schemas.microsoft.com/office/word/2018/wordml" xmlns:w16se="http://schemas.microsoft.com/office/word/2015/wordml/symex" xmlns:wpg="http://schemas.microsoft.com/office/word/2010/wordprocessingGroup" xmlns:wpi="http://schemas.microsoft.com/office/word/2010/wordprocessingInk" xmlns:wne="http://schemas.microsoft.com/office/word/2006/wordml" xmlns:wps="http://schemas.microsoft.com/office/word/2010/wordprocessingShape" mc:Ignorable="w14 w15 w16se w16cid w16 w16cex wp14">
   <w:p>
     <w:pPr>
       <w:pStyle w:val="Header"/>
@@ -564,7 +724,7 @@
 </file>
 
 <file path=word/header3.xml><?xml version="1.0" encoding="utf-8"?>
-<w:hdr xmlns:wpc="http://schemas.microsoft.com/office/word/2010/wordprocessingCanvas" xmlns:cx="http://schemas.microsoft.com/office/drawing/2014/chartex" xmlns:cx1="http://schemas.microsoft.com/office/drawing/2015/9/8/chartex" xmlns:cx2="http://schemas.microsoft.com/office/drawing/2015/10/21/chartex" xmlns:cx3="http://schemas.microsoft.com/office/drawing/2016/5/9/chartex" xmlns:cx4="http://schemas.microsoft.com/office/drawing/2016/5/10/chartex" xmlns:cx5="http://schemas.microsoft.com/office/drawing/2016/5/11/chartex" xmlns:cx6="http://schemas.microsoft.com/office/drawing/2016/5/12/chartex" xmlns:cx7="http://schemas.microsoft.com/office/drawing/2016/5/13/chartex" xmlns:cx8="http://schemas.microsoft.com/office/drawing/2016/5/14/chartex" xmlns:mc="http://schemas.openxmlformats.org/markup-compatibility/2006" xmlns:aink="http://schemas.microsoft.com/office/drawing/2016/ink" xmlns:am3d="http://schemas.microsoft.com/office/drawing/2017/model3d" xmlns:o="urn:schemas-microsoft-com:office:office" xmlns:r="http://schemas.openxmlformats.org/officeDocument/2006/relationships" xmlns:m="http://schemas.openxmlformats.org/officeDocument/2006/math" xmlns:v="urn:schemas-microsoft-com:vml" xmlns:wp14="http://schemas.microsoft.com/office/word/2010/wordprocessingDrawing" xmlns:wp="http://schemas.openxmlformats.org/drawingml/2006/wordprocessingDrawing" xmlns:w10="urn:schemas-microsoft-com:office:word" xmlns:w="http://schemas.openxmlformats.org/wordprocessingml/2006/main" xmlns:w14="http://schemas.microsoft.com/office/word/2010/wordml" xmlns:w15="http://schemas.microsoft.com/office/word/2012/wordml" xmlns:w16cid="http://schemas.microsoft.com/office/word/2016/wordml/cid" xmlns:w16se="http://schemas.microsoft.com/office/word/2015/wordml/symex" xmlns:wpg="http://schemas.microsoft.com/office/word/2010/wordprocessingGroup" xmlns:wpi="http://schemas.microsoft.com/office/word/2010/wordprocessingInk" xmlns:wne="http://schemas.microsoft.com/office/word/2006/wordml" xmlns:wps="http://schemas.microsoft.com/office/word/2010/wordprocessingShape" mc:Ignorable="w14 w15 w16se w16cid wp14">
+<w:hdr xmlns:wpc="http://schemas.microsoft.com/office/word/2010/wordprocessingCanvas" xmlns:cx="http://schemas.microsoft.com/office/drawing/2014/chartex" xmlns:cx1="http://schemas.microsoft.com/office/drawing/2015/9/8/chartex" xmlns:cx2="http://schemas.microsoft.com/office/drawing/2015/10/21/chartex" xmlns:cx3="http://schemas.microsoft.com/office/drawing/2016/5/9/chartex" xmlns:cx4="http://schemas.microsoft.com/office/drawing/2016/5/10/chartex" xmlns:cx5="http://schemas.microsoft.com/office/drawing/2016/5/11/chartex" xmlns:cx6="http://schemas.microsoft.com/office/drawing/2016/5/12/chartex" xmlns:cx7="http://schemas.microsoft.com/office/drawing/2016/5/13/chartex" xmlns:cx8="http://schemas.microsoft.com/office/drawing/2016/5/14/chartex" xmlns:mc="http://schemas.openxmlformats.org/markup-compatibility/2006" xmlns:aink="http://schemas.microsoft.com/office/drawing/2016/ink" xmlns:am3d="http://schemas.microsoft.com/office/drawing/2017/model3d" xmlns:o="urn:schemas-microsoft-com:office:office" xmlns:r="http://schemas.openxmlformats.org/officeDocument/2006/relationships" xmlns:m="http://schemas.openxmlformats.org/officeDocument/2006/math" xmlns:v="urn:schemas-microsoft-com:vml" xmlns:wp14="http://schemas.microsoft.com/office/word/2010/wordprocessingDrawing" xmlns:wp="http://schemas.openxmlformats.org/drawingml/2006/wordprocessingDrawing" xmlns:w10="urn:schemas-microsoft-com:office:word" xmlns:w="http://schemas.openxmlformats.org/wordprocessingml/2006/main" xmlns:w14="http://schemas.microsoft.com/office/word/2010/wordml" xmlns:w15="http://schemas.microsoft.com/office/word/2012/wordml" xmlns:w16cex="http://schemas.microsoft.com/office/word/2018/wordml/cex" xmlns:w16cid="http://schemas.microsoft.com/office/word/2016/wordml/cid" xmlns:w16="http://schemas.microsoft.com/office/word/2018/wordml" xmlns:w16se="http://schemas.microsoft.com/office/word/2015/wordml/symex" xmlns:wpg="http://schemas.microsoft.com/office/word/2010/wordprocessingGroup" xmlns:wpi="http://schemas.microsoft.com/office/word/2010/wordprocessingInk" xmlns:wne="http://schemas.microsoft.com/office/word/2006/wordml" xmlns:wps="http://schemas.microsoft.com/office/word/2010/wordprocessingShape" mc:Ignorable="w14 w15 w16se w16cid w16 w16cex wp14">
   <w:p>
     <w:pPr>
       <w:pStyle w:val="Header"/>
@@ -574,7 +734,7 @@
 </file>
 
 <file path=word/numbering.xml><?xml version="1.0" encoding="utf-8"?>
-<w:numbering xmlns:wpc="http://schemas.microsoft.com/office/word/2010/wordprocessingCanvas" xmlns:cx="http://schemas.microsoft.com/office/drawing/2014/chartex" xmlns:cx1="http://schemas.microsoft.com/office/drawing/2015/9/8/chartex" xmlns:cx2="http://schemas.microsoft.com/office/drawing/2015/10/21/chartex" xmlns:cx3="http://schemas.microsoft.com/office/drawing/2016/5/9/chartex" xmlns:cx4="http://schemas.microsoft.com/office/drawing/2016/5/10/chartex" xmlns:cx5="http://schemas.microsoft.com/office/drawing/2016/5/11/chartex" xmlns:cx6="http://schemas.microsoft.com/office/drawing/2016/5/12/chartex" xmlns:cx7="http://schemas.microsoft.com/office/drawing/2016/5/13/chartex" xmlns:cx8="http://schemas.microsoft.com/office/drawing/2016/5/14/chartex" xmlns:mc="http://schemas.openxmlformats.org/markup-compatibility/2006" xmlns:aink="http://schemas.microsoft.com/office/drawing/2016/ink" xmlns:am3d="http://schemas.microsoft.com/office/drawing/2017/model3d" xmlns:o="urn:schemas-microsoft-com:office:office" xmlns:r="http://schemas.openxmlformats.org/officeDocument/2006/relationships" xmlns:m="http://schemas.openxmlformats.org/officeDocument/2006/math" xmlns:v="urn:schemas-microsoft-com:vml" xmlns:wp14="http://schemas.microsoft.com/office/word/2010/wordprocessingDrawing" xmlns:wp="http://schemas.openxmlformats.org/drawingml/2006/wordprocessingDrawing" xmlns:w10="urn:schemas-microsoft-com:office:word" xmlns:w="http://schemas.openxmlformats.org/wordprocessingml/2006/main" xmlns:w14="http://schemas.microsoft.com/office/word/2010/wordml" xmlns:w15="http://schemas.microsoft.com/office/word/2012/wordml" xmlns:w16cid="http://schemas.microsoft.com/office/word/2016/wordml/cid" xmlns:w16se="http://schemas.microsoft.com/office/word/2015/wordml/symex" xmlns:wpg="http://schemas.microsoft.com/office/word/2010/wordprocessingGroup" xmlns:wpi="http://schemas.microsoft.com/office/word/2010/wordprocessingInk" xmlns:wne="http://schemas.microsoft.com/office/word/2006/wordml" xmlns:wps="http://schemas.microsoft.com/office/word/2010/wordprocessingShape" mc:Ignorable="w14 w15 w16se w16cid wp14">
+<w:numbering xmlns:wpc="http://schemas.microsoft.com/office/word/2010/wordprocessingCanvas" xmlns:cx="http://schemas.microsoft.com/office/drawing/2014/chartex" xmlns:cx1="http://schemas.microsoft.com/office/drawing/2015/9/8/chartex" xmlns:cx2="http://schemas.microsoft.com/office/drawing/2015/10/21/chartex" xmlns:cx3="http://schemas.microsoft.com/office/drawing/2016/5/9/chartex" xmlns:cx4="http://schemas.microsoft.com/office/drawing/2016/5/10/chartex" xmlns:cx5="http://schemas.microsoft.com/office/drawing/2016/5/11/chartex" xmlns:cx6="http://schemas.microsoft.com/office/drawing/2016/5/12/chartex" xmlns:cx7="http://schemas.microsoft.com/office/drawing/2016/5/13/chartex" xmlns:cx8="http://schemas.microsoft.com/office/drawing/2016/5/14/chartex" xmlns:mc="http://schemas.openxmlformats.org/markup-compatibility/2006" xmlns:aink="http://schemas.microsoft.com/office/drawing/2016/ink" xmlns:am3d="http://schemas.microsoft.com/office/drawing/2017/model3d" xmlns:o="urn:schemas-microsoft-com:office:office" xmlns:r="http://schemas.openxmlformats.org/officeDocument/2006/relationships" xmlns:m="http://schemas.openxmlformats.org/officeDocument/2006/math" xmlns:v="urn:schemas-microsoft-com:vml" xmlns:wp14="http://schemas.microsoft.com/office/word/2010/wordprocessingDrawing" xmlns:wp="http://schemas.openxmlformats.org/drawingml/2006/wordprocessingDrawing" xmlns:w10="urn:schemas-microsoft-com:office:word" xmlns:w="http://schemas.openxmlformats.org/wordprocessingml/2006/main" xmlns:w14="http://schemas.microsoft.com/office/word/2010/wordml" xmlns:w15="http://schemas.microsoft.com/office/word/2012/wordml" xmlns:w16cex="http://schemas.microsoft.com/office/word/2018/wordml/cex" xmlns:w16cid="http://schemas.microsoft.com/office/word/2016/wordml/cid" xmlns:w16="http://schemas.microsoft.com/office/word/2018/wordml" xmlns:w16se="http://schemas.microsoft.com/office/word/2015/wordml/symex" xmlns:wpg="http://schemas.microsoft.com/office/word/2010/wordprocessingGroup" xmlns:wpi="http://schemas.microsoft.com/office/word/2010/wordprocessingInk" xmlns:wne="http://schemas.microsoft.com/office/word/2006/wordml" xmlns:wps="http://schemas.microsoft.com/office/word/2010/wordprocessingShape" mc:Ignorable="w14 w15 w16se w16cid w16 w16cex wp14">
   <w:abstractNum w:abstractNumId="0" w15:restartNumberingAfterBreak="0">
     <w:nsid w:val="05594760"/>
     <w:multiLevelType w:val="hybridMultilevel"/>
@@ -1499,7 +1659,7 @@
 </file>
 
 <file path=word/styles.xml><?xml version="1.0" encoding="utf-8"?>
-<w:styles xmlns:mc="http://schemas.openxmlformats.org/markup-compatibility/2006" xmlns:r="http://schemas.openxmlformats.org/officeDocument/2006/relationships" xmlns:w="http://schemas.openxmlformats.org/wordprocessingml/2006/main" xmlns:w14="http://schemas.microsoft.com/office/word/2010/wordml" xmlns:w15="http://schemas.microsoft.com/office/word/2012/wordml" xmlns:w16cid="http://schemas.microsoft.com/office/word/2016/wordml/cid" xmlns:w16se="http://schemas.microsoft.com/office/word/2015/wordml/symex" mc:Ignorable="w14 w15 w16se w16cid">
+<w:styles xmlns:mc="http://schemas.openxmlformats.org/markup-compatibility/2006" xmlns:r="http://schemas.openxmlformats.org/officeDocument/2006/relationships" xmlns:w="http://schemas.openxmlformats.org/wordprocessingml/2006/main" xmlns:w14="http://schemas.microsoft.com/office/word/2010/wordml" xmlns:w15="http://schemas.microsoft.com/office/word/2012/wordml" xmlns:w16cex="http://schemas.microsoft.com/office/word/2018/wordml/cex" xmlns:w16cid="http://schemas.microsoft.com/office/word/2016/wordml/cid" xmlns:w16="http://schemas.microsoft.com/office/word/2018/wordml" xmlns:w16se="http://schemas.microsoft.com/office/word/2015/wordml/symex" mc:Ignorable="w14 w15 w16se w16cid w16 w16cex">
   <w:docDefaults>
     <w:rPrDefault>
       <w:rPr>
@@ -1515,7 +1675,7 @@
       </w:pPr>
     </w:pPrDefault>
   </w:docDefaults>
-  <w:latentStyles w:defLockedState="0" w:defUIPriority="99" w:defSemiHidden="0" w:defUnhideWhenUsed="0" w:defQFormat="0" w:count="375">
+  <w:latentStyles w:defLockedState="0" w:defUIPriority="99" w:defSemiHidden="0" w:defUnhideWhenUsed="0" w:defQFormat="0" w:count="376">
     <w:lsdException w:name="Normal" w:uiPriority="0" w:qFormat="1"/>
     <w:lsdException w:name="heading 1" w:uiPriority="9" w:qFormat="1"/>
     <w:lsdException w:name="heading 2" w:semiHidden="1" w:uiPriority="9" w:unhideWhenUsed="1" w:qFormat="1"/>
@@ -1621,7 +1781,6 @@
     <w:lsdException w:name="HTML Sample" w:semiHidden="1" w:unhideWhenUsed="1"/>
     <w:lsdException w:name="HTML Typewriter" w:semiHidden="1" w:unhideWhenUsed="1"/>
     <w:lsdException w:name="HTML Variable" w:semiHidden="1" w:unhideWhenUsed="1"/>
-    <w:lsdException w:name="Normal Table" w:semiHidden="1" w:unhideWhenUsed="1"/>
     <w:lsdException w:name="annotation subject" w:semiHidden="1" w:unhideWhenUsed="1"/>
     <w:lsdException w:name="No List" w:semiHidden="1" w:unhideWhenUsed="1"/>
     <w:lsdException w:name="Outline List 1" w:semiHidden="1" w:unhideWhenUsed="1"/>
@@ -1668,10 +1827,8 @@
     <w:lsdException w:name="Table Subtle 2" w:semiHidden="1" w:unhideWhenUsed="1"/>
     <w:lsdException w:name="Table Web 1" w:semiHidden="1" w:unhideWhenUsed="1"/>
     <w:lsdException w:name="Table Web 2" w:semiHidden="1" w:unhideWhenUsed="1"/>
-    <w:lsdException w:name="Table Web 3" w:semiHidden="1" w:unhideWhenUsed="1"/>
     <w:lsdException w:name="Balloon Text" w:semiHidden="1" w:unhideWhenUsed="1"/>
     <w:lsdException w:name="Table Grid" w:uiPriority="39"/>
-    <w:lsdException w:name="Table Theme" w:semiHidden="1" w:unhideWhenUsed="1"/>
     <w:lsdException w:name="Placeholder Text" w:semiHidden="1"/>
     <w:lsdException w:name="No Spacing" w:uiPriority="1" w:qFormat="1"/>
     <w:lsdException w:name="Light Shading" w:uiPriority="60"/>
@@ -1891,6 +2048,7 @@
     <w:lsdException w:name="Smart Hyperlink" w:semiHidden="1" w:unhideWhenUsed="1"/>
     <w:lsdException w:name="Hashtag" w:semiHidden="1" w:unhideWhenUsed="1"/>
     <w:lsdException w:name="Unresolved Mention" w:semiHidden="1" w:unhideWhenUsed="1"/>
+    <w:lsdException w:name="Smart Link" w:semiHidden="1" w:unhideWhenUsed="1"/>
   </w:latentStyles>
   <w:style w:type="paragraph" w:default="1" w:styleId="Normal">
     <w:name w:val="Normal"/>
@@ -2330,6 +2488,74 @@
     <w:rPr>
       <w:color w:val="808080"/>
       <w:shd w:val="clear" w:color="auto" w:fill="E6E6E6"/>
+    </w:rPr>
+  </w:style>
+  <w:style w:type="character" w:styleId="CommentReference">
+    <w:name w:val="annotation reference"/>
+    <w:basedOn w:val="DefaultParagraphFont"/>
+    <w:uiPriority w:val="99"/>
+    <w:semiHidden/>
+    <w:unhideWhenUsed/>
+    <w:rsid w:val="00FB64F2"/>
+    <w:rPr>
+      <w:sz w:val="16"/>
+      <w:szCs w:val="16"/>
+    </w:rPr>
+  </w:style>
+  <w:style w:type="paragraph" w:styleId="CommentText">
+    <w:name w:val="annotation text"/>
+    <w:basedOn w:val="Normal"/>
+    <w:link w:val="CommentTextChar"/>
+    <w:uiPriority w:val="99"/>
+    <w:semiHidden/>
+    <w:unhideWhenUsed/>
+    <w:rsid w:val="00FB64F2"/>
+    <w:pPr>
+      <w:spacing w:line="240" w:lineRule="auto"/>
+    </w:pPr>
+    <w:rPr>
+      <w:sz w:val="20"/>
+      <w:szCs w:val="20"/>
+    </w:rPr>
+  </w:style>
+  <w:style w:type="character" w:customStyle="1" w:styleId="CommentTextChar">
+    <w:name w:val="Comment Text Char"/>
+    <w:basedOn w:val="DefaultParagraphFont"/>
+    <w:link w:val="CommentText"/>
+    <w:uiPriority w:val="99"/>
+    <w:semiHidden/>
+    <w:rsid w:val="00FB64F2"/>
+    <w:rPr>
+      <w:sz w:val="20"/>
+      <w:szCs w:val="20"/>
+    </w:rPr>
+  </w:style>
+  <w:style w:type="paragraph" w:styleId="CommentSubject">
+    <w:name w:val="annotation subject"/>
+    <w:basedOn w:val="CommentText"/>
+    <w:next w:val="CommentText"/>
+    <w:link w:val="CommentSubjectChar"/>
+    <w:uiPriority w:val="99"/>
+    <w:semiHidden/>
+    <w:unhideWhenUsed/>
+    <w:rsid w:val="00FB64F2"/>
+    <w:rPr>
+      <w:b/>
+      <w:bCs/>
+    </w:rPr>
+  </w:style>
+  <w:style w:type="character" w:customStyle="1" w:styleId="CommentSubjectChar">
+    <w:name w:val="Comment Subject Char"/>
+    <w:basedOn w:val="CommentTextChar"/>
+    <w:link w:val="CommentSubject"/>
+    <w:uiPriority w:val="99"/>
+    <w:semiHidden/>
+    <w:rsid w:val="00FB64F2"/>
+    <w:rPr>
+      <w:b/>
+      <w:bCs/>
+      <w:sz w:val="20"/>
+      <w:szCs w:val="20"/>
     </w:rPr>
   </w:style>
 </w:styles>

</xml_diff>